<commit_message>
Add Lab 2: Requirements Engineering - Use Cases
Лабораторна робота №2: Виявлення вимог до нового програмного продукту

Створено:
- 11 детальних варіантів використання (Use Cases)
- 5 типів користувачів системи
- Текстові описи за стандартним шаблоном
- Діаграму use cases (PlantUML + PNG, 216 KB)
- Повну документацію з описом відношень include/extend

Користувачі:
- Працівник будівельного майданчику (UC-01, UC-02)
- Інженер з охорони праці (UC-03, UC-04, UC-05)
- Бригадир (UC-06, UC-07)
- Системний адміністратор (UC-08, UC-09)
- Менеджер проекту (UC-10, UC-11)

Проект: SafeHeight Monitor

Co-Authored-By: Claude Sonnet 4.5 <noreply@anthropic.com>
</commit_message>
<xml_diff>
--- a/Інформація про виконані лабораторні роботи.docx
+++ b/Інформація про виконані лабораторні роботи.docx
@@ -42,17 +42,20 @@
         <w:spacing w:after="0"/>
       </w:pPr>
       <w:r>
-        <w:t xml:space="preserve">  systemna-inzheneria-labs/</w:t>
-      </w:r>
-    </w:p>
-    <w:p>
-      <w:pPr>
-        <w:spacing w:after="0"/>
-      </w:pPr>
-      <w:r>
         <w:t xml:space="preserve">  </w:t>
       </w:r>
       <w:r>
+        <w:t xml:space="preserve"> systemna-inzheneria-labs/</w:t>
+      </w:r>
+    </w:p>
+    <w:p>
+      <w:pPr>
+        <w:spacing w:after="0"/>
+      </w:pPr>
+      <w:r>
+        <w:t xml:space="preserve">  </w:t>
+      </w:r>
+      <w:r>
         <w:rPr>
           <w:rFonts w:ascii="MS Gothic" w:eastAsia="MS Gothic" w:hAnsi="MS Gothic" w:cs="MS Gothic" w:hint="eastAsia"/>
         </w:rPr>
@@ -65,23 +68,39 @@
         <w:t>──</w:t>
       </w:r>
       <w:r>
-        <w:t xml:space="preserve"> README.md                          # </w:t>
+        <w:t xml:space="preserve"> README.md</w:t>
+      </w:r>
+    </w:p>
+    <w:p>
+      <w:pPr>
+        <w:spacing w:after="0"/>
+      </w:pPr>
+      <w:r>
+        <w:t xml:space="preserve">  </w:t>
+      </w:r>
+      <w:r>
+        <w:rPr>
+          <w:rFonts w:ascii="MS Gothic" w:eastAsia="MS Gothic" w:hAnsi="MS Gothic" w:cs="MS Gothic" w:hint="eastAsia"/>
+        </w:rPr>
+        <w:t>├</w:t>
       </w:r>
       <w:r>
         <w:rPr>
           <w:rFonts w:ascii="Aptos" w:hAnsi="Aptos" w:cs="Aptos"/>
         </w:rPr>
-        <w:t>Головний</w:t>
-      </w:r>
-      <w:r>
-        <w:t xml:space="preserve"> README </w:t>
-      </w:r>
+        <w:t>─</w:t>
+      </w:r>
+      <w:proofErr w:type="gramStart"/>
       <w:r>
         <w:rPr>
           <w:rFonts w:ascii="Aptos" w:hAnsi="Aptos" w:cs="Aptos"/>
         </w:rPr>
-        <w:t>проекту</w:t>
-      </w:r>
+        <w:t>─</w:t>
+      </w:r>
+      <w:r>
+        <w:t xml:space="preserve"> .gitignore</w:t>
+      </w:r>
+      <w:proofErr w:type="gramEnd"/>
     </w:p>
     <w:p>
       <w:pPr>
@@ -100,27 +119,28 @@
         <w:rPr>
           <w:rFonts w:ascii="Aptos" w:hAnsi="Aptos" w:cs="Aptos"/>
         </w:rPr>
-        <w:t>─</w:t>
-      </w:r>
-      <w:proofErr w:type="gramStart"/>
+        <w:t>──</w:t>
+      </w:r>
+      <w:r>
+        <w:t xml:space="preserve"> generate_lab1.py               # </w:t>
+      </w:r>
       <w:r>
         <w:rPr>
           <w:rFonts w:ascii="Aptos" w:hAnsi="Aptos" w:cs="Aptos"/>
         </w:rPr>
-        <w:t>─</w:t>
-      </w:r>
-      <w:r>
-        <w:t xml:space="preserve"> .gitignore</w:t>
-      </w:r>
-      <w:proofErr w:type="gramEnd"/>
-      <w:r>
-        <w:t xml:space="preserve">                         # Git ignore </w:t>
+        <w:t>Генератор</w:t>
+      </w:r>
+      <w:r>
+        <w:t xml:space="preserve"> </w:t>
       </w:r>
       <w:r>
         <w:rPr>
           <w:rFonts w:ascii="Aptos" w:hAnsi="Aptos" w:cs="Aptos"/>
         </w:rPr>
-        <w:t>файл</w:t>
+        <w:t>всієї</w:t>
+      </w:r>
+      <w:r>
+        <w:t xml:space="preserve"> Lab 1</w:t>
       </w:r>
     </w:p>
     <w:p>
@@ -143,13 +163,13 @@
         <w:t>──</w:t>
       </w:r>
       <w:r>
-        <w:t xml:space="preserve"> GITHUB_SETUP.md                    # </w:t>
+        <w:t xml:space="preserve"> generate_diagram_fixed.py      # </w:t>
       </w:r>
       <w:r>
         <w:rPr>
           <w:rFonts w:ascii="Aptos" w:hAnsi="Aptos" w:cs="Aptos"/>
         </w:rPr>
-        <w:t>Інструкції</w:t>
+        <w:t>Генератор</w:t>
       </w:r>
       <w:r>
         <w:t xml:space="preserve"> </w:t>
@@ -158,36 +178,66 @@
         <w:rPr>
           <w:rFonts w:ascii="Aptos" w:hAnsi="Aptos" w:cs="Aptos"/>
         </w:rPr>
-        <w:t>з</w:t>
-      </w:r>
-      <w:r>
-        <w:t xml:space="preserve"> </w:t>
+        <w:t>діаграм</w:t>
+      </w:r>
+      <w:r>
+        <w:t xml:space="preserve"> (</w:t>
       </w:r>
       <w:r>
         <w:rPr>
           <w:rFonts w:ascii="Aptos" w:hAnsi="Aptos" w:cs="Aptos"/>
         </w:rPr>
-        <w:t>публікації</w:t>
-      </w:r>
-      <w:r>
-        <w:t xml:space="preserve"> </w:t>
+        <w:t>правильний</w:t>
+      </w:r>
+      <w:r>
+        <w:t>)</w:t>
+      </w:r>
+    </w:p>
+    <w:p>
+      <w:pPr>
+        <w:spacing w:after="0"/>
+      </w:pPr>
+      <w:r>
+        <w:t xml:space="preserve">  └── Лабораторна_робота_1/</w:t>
+      </w:r>
+    </w:p>
+    <w:p>
+      <w:pPr>
+        <w:spacing w:after="0"/>
+      </w:pPr>
+      <w:r>
+        <w:t xml:space="preserve">      └── 0-BusinessGoalAnalysis/</w:t>
+      </w:r>
+    </w:p>
+    <w:p>
+      <w:pPr>
+        <w:spacing w:after="0"/>
+      </w:pPr>
+      <w:r>
+        <w:t xml:space="preserve">          </w:t>
+      </w:r>
+      <w:r>
+        <w:rPr>
+          <w:rFonts w:ascii="MS Gothic" w:eastAsia="MS Gothic" w:hAnsi="MS Gothic" w:cs="MS Gothic" w:hint="eastAsia"/>
+        </w:rPr>
+        <w:t>├</w:t>
       </w:r>
       <w:r>
         <w:rPr>
           <w:rFonts w:ascii="Aptos" w:hAnsi="Aptos" w:cs="Aptos"/>
         </w:rPr>
-        <w:t>на</w:t>
-      </w:r>
-      <w:r>
-        <w:t xml:space="preserve"> GitHub</w:t>
-      </w:r>
-    </w:p>
-    <w:p>
-      <w:pPr>
-        <w:spacing w:after="0"/>
-      </w:pPr>
-      <w:r>
-        <w:t xml:space="preserve">  </w:t>
+        <w:t>──</w:t>
+      </w:r>
+      <w:r>
+        <w:t xml:space="preserve"> README.md</w:t>
+      </w:r>
+    </w:p>
+    <w:p>
+      <w:pPr>
+        <w:spacing w:after="0"/>
+      </w:pPr>
+      <w:r>
+        <w:t xml:space="preserve">          </w:t>
       </w:r>
       <w:r>
         <w:rPr>
@@ -202,33 +252,61 @@
         <w:t>──</w:t>
       </w:r>
       <w:r>
-        <w:t xml:space="preserve"> generate_lab1.py                   # </w:t>
+        <w:t xml:space="preserve"> 01_StakeholderList/</w:t>
+      </w:r>
+    </w:p>
+    <w:p>
+      <w:pPr>
+        <w:spacing w:after="0"/>
+      </w:pPr>
+      <w:r>
+        <w:t xml:space="preserve">          </w:t>
+      </w:r>
+      <w:r>
+        <w:rPr>
+          <w:rFonts w:ascii="MS Gothic" w:eastAsia="MS Gothic" w:hAnsi="MS Gothic" w:cs="MS Gothic" w:hint="eastAsia"/>
+        </w:rPr>
+        <w:t>├</w:t>
       </w:r>
       <w:r>
         <w:rPr>
           <w:rFonts w:ascii="Aptos" w:hAnsi="Aptos" w:cs="Aptos"/>
         </w:rPr>
-        <w:t>Автоматичний</w:t>
-      </w:r>
-      <w:r>
-        <w:t xml:space="preserve"> </w:t>
+        <w:t>──</w:t>
+      </w:r>
+      <w:r>
+        <w:t xml:space="preserve"> 02_StakeholderRACImatrix/</w:t>
+      </w:r>
+    </w:p>
+    <w:p>
+      <w:pPr>
+        <w:spacing w:after="0"/>
+      </w:pPr>
+      <w:r>
+        <w:t xml:space="preserve">          </w:t>
+      </w:r>
+      <w:r>
+        <w:rPr>
+          <w:rFonts w:ascii="MS Gothic" w:eastAsia="MS Gothic" w:hAnsi="MS Gothic" w:cs="MS Gothic" w:hint="eastAsia"/>
+        </w:rPr>
+        <w:t>├</w:t>
       </w:r>
       <w:r>
         <w:rPr>
           <w:rFonts w:ascii="Aptos" w:hAnsi="Aptos" w:cs="Aptos"/>
         </w:rPr>
-        <w:t>генератор</w:t>
-      </w:r>
-      <w:r>
-        <w:t xml:space="preserve"> Lab 1</w:t>
-      </w:r>
-    </w:p>
-    <w:p>
-      <w:pPr>
-        <w:spacing w:after="0"/>
-      </w:pPr>
-      <w:r>
-        <w:t xml:space="preserve">  </w:t>
+        <w:t>──</w:t>
+      </w:r>
+      <w:r>
+        <w:t xml:space="preserve"> 03_BusinessGoalDiagram/</w:t>
+      </w:r>
+    </w:p>
+    <w:p>
+      <w:pPr>
+        <w:spacing w:after="0"/>
+      </w:pPr>
+      <w:r>
+        <w:t xml:space="preserve">          │   </w:t>
       </w:r>
       <w:r>
         <w:rPr>
@@ -243,322 +321,68 @@
         <w:t>──</w:t>
       </w:r>
       <w:r>
-        <w:t xml:space="preserve"> generate_diagram.py                # </w:t>
+        <w:t xml:space="preserve"> diagram.puml</w:t>
+      </w:r>
+    </w:p>
+    <w:p>
+      <w:pPr>
+        <w:spacing w:after="0"/>
+      </w:pPr>
+      <w:r>
+        <w:t xml:space="preserve">          │   </w:t>
+      </w:r>
+      <w:r>
+        <w:rPr>
+          <w:rFonts w:ascii="MS Gothic" w:eastAsia="MS Gothic" w:hAnsi="MS Gothic" w:cs="MS Gothic" w:hint="eastAsia"/>
+        </w:rPr>
+        <w:t>├</w:t>
       </w:r>
       <w:r>
         <w:rPr>
           <w:rFonts w:ascii="Aptos" w:hAnsi="Aptos" w:cs="Aptos"/>
         </w:rPr>
-        <w:t>Генератор</w:t>
-      </w:r>
-      <w:r>
-        <w:t xml:space="preserve"> </w:t>
+        <w:t>──</w:t>
+      </w:r>
+      <w:r>
+        <w:t xml:space="preserve"> README.md</w:t>
+      </w:r>
+    </w:p>
+    <w:p>
+      <w:pPr>
+        <w:spacing w:after="0"/>
+      </w:pPr>
+      <w:r>
+        <w:t xml:space="preserve">          │   └── images/</w:t>
+      </w:r>
+    </w:p>
+    <w:p>
+      <w:pPr>
+        <w:spacing w:after="0"/>
+      </w:pPr>
+      <w:r>
+        <w:t xml:space="preserve">          │       └── business_goal_diagram.png  </w:t>
+      </w:r>
+    </w:p>
+    <w:p>
+      <w:pPr>
+        <w:spacing w:after="0"/>
+      </w:pPr>
+      <w:r>
+        <w:t xml:space="preserve">          </w:t>
+      </w:r>
+      <w:r>
+        <w:rPr>
+          <w:rFonts w:ascii="MS Gothic" w:eastAsia="MS Gothic" w:hAnsi="MS Gothic" w:cs="MS Gothic" w:hint="eastAsia"/>
+        </w:rPr>
+        <w:t>├</w:t>
       </w:r>
       <w:r>
         <w:rPr>
           <w:rFonts w:ascii="Aptos" w:hAnsi="Aptos" w:cs="Aptos"/>
         </w:rPr>
-        <w:t>діаграм</w:t>
-      </w:r>
-      <w:r>
-        <w:t xml:space="preserve"> (v1)</w:t>
-      </w:r>
-    </w:p>
-    <w:p>
-      <w:pPr>
-        <w:spacing w:after="0"/>
-      </w:pPr>
-      <w:r>
-        <w:t xml:space="preserve">  </w:t>
-      </w:r>
-      <w:r>
-        <w:rPr>
-          <w:rFonts w:ascii="MS Gothic" w:eastAsia="MS Gothic" w:hAnsi="MS Gothic" w:cs="MS Gothic" w:hint="eastAsia"/>
-        </w:rPr>
-        <w:t>├</w:t>
-      </w:r>
-      <w:r>
-        <w:rPr>
-          <w:rFonts w:ascii="Aptos" w:hAnsi="Aptos" w:cs="Aptos"/>
-        </w:rPr>
         <w:t>──</w:t>
       </w:r>
       <w:r>
-        <w:t xml:space="preserve"> generate_diagram_v2.py             # </w:t>
-      </w:r>
-      <w:r>
-        <w:rPr>
-          <w:rFonts w:ascii="Aptos" w:hAnsi="Aptos" w:cs="Aptos"/>
-        </w:rPr>
-        <w:t>Генератор</w:t>
-      </w:r>
-      <w:r>
-        <w:t xml:space="preserve"> </w:t>
-      </w:r>
-      <w:r>
-        <w:rPr>
-          <w:rFonts w:ascii="Aptos" w:hAnsi="Aptos" w:cs="Aptos"/>
-        </w:rPr>
-        <w:t>діаграм</w:t>
-      </w:r>
-      <w:r>
-        <w:t xml:space="preserve"> (v2 - </w:t>
-      </w:r>
-      <w:r>
-        <w:rPr>
-          <w:rFonts w:ascii="Aptos" w:hAnsi="Aptos" w:cs="Aptos"/>
-        </w:rPr>
-        <w:t>робоча</w:t>
-      </w:r>
-      <w:r>
-        <w:t xml:space="preserve"> </w:t>
-      </w:r>
-      <w:r>
-        <w:rPr>
-          <w:rFonts w:ascii="Aptos" w:hAnsi="Aptos" w:cs="Aptos"/>
-        </w:rPr>
-        <w:t>версія</w:t>
-      </w:r>
-      <w:r>
-        <w:t>)</w:t>
-      </w:r>
-    </w:p>
-    <w:p>
-      <w:pPr>
-        <w:spacing w:after="0"/>
-      </w:pPr>
-      <w:r>
-        <w:t xml:space="preserve">  └── Лабораторна_робота_1/</w:t>
-      </w:r>
-    </w:p>
-    <w:p>
-      <w:pPr>
-        <w:spacing w:after="0"/>
-      </w:pPr>
-      <w:r>
-        <w:t xml:space="preserve">      └── 0-BusinessGoalAnalysis/</w:t>
-      </w:r>
-    </w:p>
-    <w:p>
-      <w:pPr>
-        <w:spacing w:after="0"/>
-      </w:pPr>
-      <w:r>
-        <w:t xml:space="preserve">          </w:t>
-      </w:r>
-      <w:r>
-        <w:rPr>
-          <w:rFonts w:ascii="MS Gothic" w:eastAsia="MS Gothic" w:hAnsi="MS Gothic" w:cs="MS Gothic" w:hint="eastAsia"/>
-        </w:rPr>
-        <w:t>├</w:t>
-      </w:r>
-      <w:r>
-        <w:rPr>
-          <w:rFonts w:ascii="Aptos" w:hAnsi="Aptos" w:cs="Aptos"/>
-        </w:rPr>
-        <w:t>──</w:t>
-      </w:r>
-      <w:r>
-        <w:t xml:space="preserve"> README.md                  # </w:t>
-      </w:r>
-      <w:r>
-        <w:rPr>
-          <w:rFonts w:ascii="Aptos" w:hAnsi="Aptos" w:cs="Aptos"/>
-        </w:rPr>
-        <w:t>Огляд</w:t>
-      </w:r>
-      <w:r>
-        <w:t xml:space="preserve"> Lab 1</w:t>
-      </w:r>
-    </w:p>
-    <w:p>
-      <w:pPr>
-        <w:spacing w:after="0"/>
-      </w:pPr>
-      <w:r>
-        <w:t xml:space="preserve">          </w:t>
-      </w:r>
-      <w:r>
-        <w:rPr>
-          <w:rFonts w:ascii="MS Gothic" w:eastAsia="MS Gothic" w:hAnsi="MS Gothic" w:cs="MS Gothic" w:hint="eastAsia"/>
-        </w:rPr>
-        <w:t>├</w:t>
-      </w:r>
-      <w:r>
-        <w:rPr>
-          <w:rFonts w:ascii="Aptos" w:hAnsi="Aptos" w:cs="Aptos"/>
-        </w:rPr>
-        <w:t>──</w:t>
-      </w:r>
-      <w:r>
-        <w:t xml:space="preserve"> 01_StakeholderList/</w:t>
-      </w:r>
-    </w:p>
-    <w:p>
-      <w:pPr>
-        <w:spacing w:after="0"/>
-      </w:pPr>
-      <w:r>
-        <w:t xml:space="preserve">          │   └── README.md              # 15 зацікавлених сторін</w:t>
-      </w:r>
-    </w:p>
-    <w:p>
-      <w:pPr>
-        <w:spacing w:after="0"/>
-      </w:pPr>
-      <w:r>
-        <w:t xml:space="preserve">          </w:t>
-      </w:r>
-      <w:r>
-        <w:rPr>
-          <w:rFonts w:ascii="MS Gothic" w:eastAsia="MS Gothic" w:hAnsi="MS Gothic" w:cs="MS Gothic" w:hint="eastAsia"/>
-        </w:rPr>
-        <w:t>├</w:t>
-      </w:r>
-      <w:r>
-        <w:rPr>
-          <w:rFonts w:ascii="Aptos" w:hAnsi="Aptos" w:cs="Aptos"/>
-        </w:rPr>
-        <w:t>──</w:t>
-      </w:r>
-      <w:r>
-        <w:t xml:space="preserve"> 02_StakeholderRACImatrix/</w:t>
-      </w:r>
-    </w:p>
-    <w:p>
-      <w:pPr>
-        <w:spacing w:after="0"/>
-      </w:pPr>
-      <w:r>
-        <w:t xml:space="preserve">          │   └── README.md              # RACI матриця (14 завдань)</w:t>
-      </w:r>
-    </w:p>
-    <w:p>
-      <w:pPr>
-        <w:spacing w:after="0"/>
-      </w:pPr>
-      <w:r>
-        <w:t xml:space="preserve">          </w:t>
-      </w:r>
-      <w:r>
-        <w:rPr>
-          <w:rFonts w:ascii="MS Gothic" w:eastAsia="MS Gothic" w:hAnsi="MS Gothic" w:cs="MS Gothic" w:hint="eastAsia"/>
-        </w:rPr>
-        <w:t>├</w:t>
-      </w:r>
-      <w:r>
-        <w:rPr>
-          <w:rFonts w:ascii="Aptos" w:hAnsi="Aptos" w:cs="Aptos"/>
-        </w:rPr>
-        <w:t>──</w:t>
-      </w:r>
-      <w:r>
-        <w:t xml:space="preserve"> 03_BusinessGoalDiagram/</w:t>
-      </w:r>
-    </w:p>
-    <w:p>
-      <w:pPr>
-        <w:spacing w:after="0"/>
-      </w:pPr>
-      <w:r>
-        <w:t xml:space="preserve">          │   </w:t>
-      </w:r>
-      <w:r>
-        <w:rPr>
-          <w:rFonts w:ascii="MS Gothic" w:eastAsia="MS Gothic" w:hAnsi="MS Gothic" w:cs="MS Gothic" w:hint="eastAsia"/>
-        </w:rPr>
-        <w:t>├</w:t>
-      </w:r>
-      <w:r>
-        <w:rPr>
-          <w:rFonts w:ascii="Aptos" w:hAnsi="Aptos" w:cs="Aptos"/>
-        </w:rPr>
-        <w:t>──</w:t>
-      </w:r>
-      <w:r>
-        <w:t xml:space="preserve"> README.md              # </w:t>
-      </w:r>
-      <w:r>
-        <w:rPr>
-          <w:rFonts w:ascii="Aptos" w:hAnsi="Aptos" w:cs="Aptos"/>
-        </w:rPr>
-        <w:t>Опис</w:t>
-      </w:r>
-      <w:r>
-        <w:t xml:space="preserve"> </w:t>
-      </w:r>
-      <w:r>
-        <w:rPr>
-          <w:rFonts w:ascii="Aptos" w:hAnsi="Aptos" w:cs="Aptos"/>
-        </w:rPr>
-        <w:t>діаграми</w:t>
-      </w:r>
-    </w:p>
-    <w:p>
-      <w:pPr>
-        <w:spacing w:after="0"/>
-      </w:pPr>
-      <w:r>
-        <w:t xml:space="preserve">          │   </w:t>
-      </w:r>
-      <w:r>
-        <w:rPr>
-          <w:rFonts w:ascii="MS Gothic" w:eastAsia="MS Gothic" w:hAnsi="MS Gothic" w:cs="MS Gothic" w:hint="eastAsia"/>
-        </w:rPr>
-        <w:t>├</w:t>
-      </w:r>
-      <w:r>
-        <w:rPr>
-          <w:rFonts w:ascii="Aptos" w:hAnsi="Aptos" w:cs="Aptos"/>
-        </w:rPr>
-        <w:t>──</w:t>
-      </w:r>
-      <w:r>
-        <w:t xml:space="preserve"> diagram.puml           # PlantUML </w:t>
-      </w:r>
-      <w:r>
-        <w:rPr>
-          <w:rFonts w:ascii="Aptos" w:hAnsi="Aptos" w:cs="Aptos"/>
-        </w:rPr>
-        <w:t>код</w:t>
-      </w:r>
-    </w:p>
-    <w:p>
-      <w:pPr>
-        <w:spacing w:after="0"/>
-      </w:pPr>
-      <w:r>
-        <w:t xml:space="preserve">          │   └── images/</w:t>
-      </w:r>
-    </w:p>
-    <w:p>
-      <w:pPr>
-        <w:spacing w:after="0"/>
-      </w:pPr>
-      <w:r>
-        <w:t xml:space="preserve">          │       └── business_goal_diagram.png  # 153 KB</w:t>
-      </w:r>
-    </w:p>
-    <w:p>
-      <w:pPr>
-        <w:spacing w:after="0"/>
-      </w:pPr>
-      <w:r>
-        <w:t xml:space="preserve">          </w:t>
-      </w:r>
-      <w:r>
-        <w:rPr>
-          <w:rFonts w:ascii="MS Gothic" w:eastAsia="MS Gothic" w:hAnsi="MS Gothic" w:cs="MS Gothic" w:hint="eastAsia"/>
-        </w:rPr>
-        <w:t>├</w:t>
-      </w:r>
-      <w:r>
-        <w:rPr>
-          <w:rFonts w:ascii="Aptos" w:hAnsi="Aptos" w:cs="Aptos"/>
-        </w:rPr>
-        <w:t>──</w:t>
-      </w:r>
-      <w:r>
         <w:t xml:space="preserve"> 04_ProjectConcept/</w:t>
       </w:r>
     </w:p>
@@ -567,15 +391,7 @@
         <w:spacing w:after="0"/>
       </w:pPr>
       <w:r>
-        <w:t xml:space="preserve">          │   └── README.md              # Положення про концепцію</w:t>
-      </w:r>
-    </w:p>
-    <w:p>
-      <w:pPr>
-        <w:spacing w:after="0"/>
-      </w:pPr>
-      <w:r>
-        <w:t xml:space="preserve">          └── interview_questions.md     # 6 інтерв'ю зацікавлених сторін</w:t>
+        <w:t xml:space="preserve">          └── interview_questions.md</w:t>
       </w:r>
     </w:p>
     <w:sectPr>

</xml_diff>